<commit_message>
Finished all the python demo!
</commit_message>
<xml_diff>
--- a/demo/RK3588J去噪demo运行说明.docx
+++ b/demo/RK3588J去噪demo运行说明.docx
@@ -11,7 +11,7 @@
           <w:lang w:val="en-US" w:eastAsia="zh-CN"/>
         </w:rPr>
       </w:pPr>
-      <w:bookmarkStart w:id="0" w:name="_Toc20273"/>
+      <w:bookmarkStart w:id="0" w:name="_Toc776020966"/>
       <w:r>
         <w:rPr>
           <w:rFonts w:hint="eastAsia"/>
@@ -63,6 +63,210 @@
         </w:p>
         <w:p>
           <w:pPr>
+            <w:pStyle w:val="6"/>
+            <w:tabs>
+              <w:tab w:val="right" w:leader="dot" w:pos="8306"/>
+            </w:tabs>
+          </w:pPr>
+          <w:r>
+            <w:rPr>
+              <w:rFonts w:hint="default"/>
+              <w:lang w:val="en-US" w:eastAsia="zh-CN"/>
+            </w:rPr>
+            <w:fldChar w:fldCharType="begin"/>
+          </w:r>
+          <w:r>
+            <w:rPr>
+              <w:rFonts w:hint="default"/>
+              <w:lang w:val="en-US" w:eastAsia="zh-CN"/>
+            </w:rPr>
+            <w:instrText xml:space="preserve">TOC \o "1-3" \h \u </w:instrText>
+          </w:r>
+          <w:r>
+            <w:rPr>
+              <w:rFonts w:hint="default"/>
+              <w:lang w:val="en-US" w:eastAsia="zh-CN"/>
+            </w:rPr>
+            <w:fldChar w:fldCharType="separate"/>
+          </w:r>
+          <w:r>
+            <w:rPr>
+              <w:rFonts w:hint="default"/>
+              <w:lang w:val="en-US" w:eastAsia="zh-CN"/>
+            </w:rPr>
+            <w:fldChar w:fldCharType="begin"/>
+          </w:r>
+          <w:r>
+            <w:rPr>
+              <w:rFonts w:hint="default"/>
+              <w:lang w:val="en-US" w:eastAsia="zh-CN"/>
+            </w:rPr>
+            <w:instrText xml:space="preserve"> HYPERLINK \l _Toc776020966 </w:instrText>
+          </w:r>
+          <w:r>
+            <w:rPr>
+              <w:rFonts w:hint="default"/>
+              <w:lang w:val="en-US" w:eastAsia="zh-CN"/>
+            </w:rPr>
+            <w:fldChar w:fldCharType="separate"/>
+          </w:r>
+          <w:r>
+            <w:rPr>
+              <w:rFonts w:hint="eastAsia"/>
+              <w:lang w:val="en-US" w:eastAsia="zh-CN"/>
+            </w:rPr>
+            <w:t>RK3588J去噪demo运行说明</w:t>
+          </w:r>
+          <w:r>
+            <w:tab/>
+          </w:r>
+          <w:r>
+            <w:fldChar w:fldCharType="begin"/>
+          </w:r>
+          <w:r>
+            <w:instrText xml:space="preserve"> PAGEREF _Toc776020966 \h </w:instrText>
+          </w:r>
+          <w:r>
+            <w:fldChar w:fldCharType="separate"/>
+          </w:r>
+          <w:r>
+            <w:t>1</w:t>
+          </w:r>
+          <w:r>
+            <w:fldChar w:fldCharType="end"/>
+          </w:r>
+          <w:r>
+            <w:rPr>
+              <w:rFonts w:hint="default"/>
+              <w:lang w:val="en-US" w:eastAsia="zh-CN"/>
+            </w:rPr>
+            <w:fldChar w:fldCharType="end"/>
+          </w:r>
+        </w:p>
+        <w:p>
+          <w:pPr>
+            <w:pStyle w:val="7"/>
+            <w:tabs>
+              <w:tab w:val="right" w:leader="dot" w:pos="8306"/>
+            </w:tabs>
+          </w:pPr>
+          <w:r>
+            <w:rPr>
+              <w:rFonts w:hint="default"/>
+              <w:lang w:val="en-US" w:eastAsia="zh-CN"/>
+            </w:rPr>
+            <w:fldChar w:fldCharType="begin"/>
+          </w:r>
+          <w:r>
+            <w:rPr>
+              <w:rFonts w:hint="default"/>
+              <w:lang w:val="en-US" w:eastAsia="zh-CN"/>
+            </w:rPr>
+            <w:instrText xml:space="preserve"> HYPERLINK \l _Toc916187331 </w:instrText>
+          </w:r>
+          <w:r>
+            <w:rPr>
+              <w:rFonts w:hint="default"/>
+              <w:lang w:val="en-US" w:eastAsia="zh-CN"/>
+            </w:rPr>
+            <w:fldChar w:fldCharType="separate"/>
+          </w:r>
+          <w:r>
+            <w:rPr>
+              <w:rFonts w:hint="eastAsia"/>
+              <w:lang w:val="en-US" w:eastAsia="zh-CN"/>
+            </w:rPr>
+            <w:t>一. 用户切换与环境激活</w:t>
+          </w:r>
+          <w:r>
+            <w:tab/>
+          </w:r>
+          <w:r>
+            <w:fldChar w:fldCharType="begin"/>
+          </w:r>
+          <w:r>
+            <w:instrText xml:space="preserve"> PAGEREF _Toc916187331 \h </w:instrText>
+          </w:r>
+          <w:r>
+            <w:fldChar w:fldCharType="separate"/>
+          </w:r>
+          <w:r>
+            <w:t>2</w:t>
+          </w:r>
+          <w:r>
+            <w:fldChar w:fldCharType="end"/>
+          </w:r>
+          <w:r>
+            <w:rPr>
+              <w:rFonts w:hint="default"/>
+              <w:lang w:val="en-US" w:eastAsia="zh-CN"/>
+            </w:rPr>
+            <w:fldChar w:fldCharType="end"/>
+          </w:r>
+        </w:p>
+        <w:p>
+          <w:pPr>
+            <w:pStyle w:val="7"/>
+            <w:tabs>
+              <w:tab w:val="right" w:leader="dot" w:pos="8306"/>
+            </w:tabs>
+          </w:pPr>
+          <w:r>
+            <w:rPr>
+              <w:rFonts w:hint="default"/>
+              <w:lang w:val="en-US" w:eastAsia="zh-CN"/>
+            </w:rPr>
+            <w:fldChar w:fldCharType="begin"/>
+          </w:r>
+          <w:r>
+            <w:rPr>
+              <w:rFonts w:hint="default"/>
+              <w:lang w:val="en-US" w:eastAsia="zh-CN"/>
+            </w:rPr>
+            <w:instrText xml:space="preserve"> HYPERLINK \l _Toc902723127 </w:instrText>
+          </w:r>
+          <w:r>
+            <w:rPr>
+              <w:rFonts w:hint="default"/>
+              <w:lang w:val="en-US" w:eastAsia="zh-CN"/>
+            </w:rPr>
+            <w:fldChar w:fldCharType="separate"/>
+          </w:r>
+          <w:r>
+            <w:rPr>
+              <w:rFonts w:hint="eastAsia"/>
+              <w:lang w:val="en-US" w:eastAsia="zh-CN"/>
+            </w:rPr>
+            <w:t>二. 去噪程序运行说明</w:t>
+          </w:r>
+          <w:r>
+            <w:tab/>
+          </w:r>
+          <w:r>
+            <w:fldChar w:fldCharType="begin"/>
+          </w:r>
+          <w:r>
+            <w:instrText xml:space="preserve"> PAGEREF _Toc902723127 \h </w:instrText>
+          </w:r>
+          <w:r>
+            <w:fldChar w:fldCharType="separate"/>
+          </w:r>
+          <w:r>
+            <w:t>3</w:t>
+          </w:r>
+          <w:r>
+            <w:fldChar w:fldCharType="end"/>
+          </w:r>
+          <w:r>
+            <w:rPr>
+              <w:rFonts w:hint="default"/>
+              <w:lang w:val="en-US" w:eastAsia="zh-CN"/>
+            </w:rPr>
+            <w:fldChar w:fldCharType="end"/>
+          </w:r>
+        </w:p>
+        <w:p>
+          <w:pPr>
             <w:pStyle w:val="5"/>
             <w:tabs>
               <w:tab w:val="right" w:leader="dot" w:pos="8306"/>
@@ -80,7 +284,7 @@
               <w:rFonts w:hint="default"/>
               <w:lang w:val="en-US" w:eastAsia="zh-CN"/>
             </w:rPr>
-            <w:instrText xml:space="preserve">TOC \o "1-3" \h \u </w:instrText>
+            <w:instrText xml:space="preserve"> HYPERLINK \l _Toc95629434 </w:instrText>
           </w:r>
           <w:r>
             <w:rPr>
@@ -91,46 +295,25 @@
           </w:r>
           <w:r>
             <w:rPr>
-              <w:rFonts w:hint="default"/>
-              <w:lang w:val="en-US" w:eastAsia="zh-CN"/>
-            </w:rPr>
+              <w:rFonts w:hint="eastAsia"/>
+              <w:lang w:val="en-US" w:eastAsia="zh-CN"/>
+            </w:rPr>
+            <w:t>2.1 本地mp4视频运行说明</w:t>
+          </w:r>
+          <w:r>
+            <w:tab/>
+          </w:r>
+          <w:r>
             <w:fldChar w:fldCharType="begin"/>
           </w:r>
           <w:r>
-            <w:rPr>
-              <w:rFonts w:hint="default"/>
-              <w:lang w:val="en-US" w:eastAsia="zh-CN"/>
-            </w:rPr>
-            <w:instrText xml:space="preserve"> HYPERLINK \l _Toc20273 </w:instrText>
-          </w:r>
-          <w:r>
-            <w:rPr>
-              <w:rFonts w:hint="default"/>
-              <w:lang w:val="en-US" w:eastAsia="zh-CN"/>
-            </w:rPr>
+            <w:instrText xml:space="preserve"> PAGEREF _Toc95629434 \h </w:instrText>
+          </w:r>
+          <w:r>
             <w:fldChar w:fldCharType="separate"/>
           </w:r>
           <w:r>
-            <w:rPr>
-              <w:rFonts w:hint="eastAsia"/>
-              <w:lang w:val="en-US" w:eastAsia="zh-CN"/>
-            </w:rPr>
-            <w:t>RK3588J去噪demo运行说明</w:t>
-          </w:r>
-          <w:r>
-            <w:tab/>
-          </w:r>
-          <w:r>
-            <w:fldChar w:fldCharType="begin"/>
-          </w:r>
-          <w:r>
-            <w:instrText xml:space="preserve"> PAGEREF _Toc20273 \h </w:instrText>
-          </w:r>
-          <w:r>
-            <w:fldChar w:fldCharType="separate"/>
-          </w:r>
-          <w:r>
-            <w:t>1</w:t>
+            <w:t>3</w:t>
           </w:r>
           <w:r>
             <w:fldChar w:fldCharType="end"/>
@@ -145,7 +328,7 @@
         </w:p>
         <w:p>
           <w:pPr>
-            <w:pStyle w:val="6"/>
+            <w:pStyle w:val="5"/>
             <w:tabs>
               <w:tab w:val="right" w:leader="dot" w:pos="8306"/>
             </w:tabs>
@@ -162,7 +345,7 @@
               <w:rFonts w:hint="default"/>
               <w:lang w:val="en-US" w:eastAsia="zh-CN"/>
             </w:rPr>
-            <w:instrText xml:space="preserve"> HYPERLINK \l _Toc30996 </w:instrText>
+            <w:instrText xml:space="preserve"> HYPERLINK \l _Toc926129282 </w:instrText>
           </w:r>
           <w:r>
             <w:rPr>
@@ -176,7 +359,7 @@
               <w:rFonts w:hint="eastAsia"/>
               <w:lang w:val="en-US" w:eastAsia="zh-CN"/>
             </w:rPr>
-            <w:t>一. 本地mp4视频去噪程序</w:t>
+            <w:t>2.2 摄像头捕获实时视频处理并保存到本地</w:t>
           </w:r>
           <w:r>
             <w:tab/>
@@ -185,13 +368,149 @@
             <w:fldChar w:fldCharType="begin"/>
           </w:r>
           <w:r>
-            <w:instrText xml:space="preserve"> PAGEREF _Toc30996 \h </w:instrText>
+            <w:instrText xml:space="preserve"> PAGEREF _Toc926129282 \h </w:instrText>
           </w:r>
           <w:r>
             <w:fldChar w:fldCharType="separate"/>
           </w:r>
           <w:r>
-            <w:t>2</w:t>
+            <w:t>5</w:t>
+          </w:r>
+          <w:r>
+            <w:fldChar w:fldCharType="end"/>
+          </w:r>
+          <w:r>
+            <w:rPr>
+              <w:rFonts w:hint="default"/>
+              <w:lang w:val="en-US" w:eastAsia="zh-CN"/>
+            </w:rPr>
+            <w:fldChar w:fldCharType="end"/>
+          </w:r>
+        </w:p>
+        <w:p>
+          <w:pPr>
+            <w:pStyle w:val="5"/>
+            <w:tabs>
+              <w:tab w:val="right" w:leader="dot" w:pos="8306"/>
+            </w:tabs>
+          </w:pPr>
+          <w:r>
+            <w:rPr>
+              <w:rFonts w:hint="default"/>
+              <w:lang w:val="en-US" w:eastAsia="zh-CN"/>
+            </w:rPr>
+            <w:fldChar w:fldCharType="begin"/>
+          </w:r>
+          <w:r>
+            <w:rPr>
+              <w:rFonts w:hint="default"/>
+              <w:lang w:val="en-US" w:eastAsia="zh-CN"/>
+            </w:rPr>
+            <w:instrText xml:space="preserve"> HYPERLINK \l _Toc493369118 </w:instrText>
+          </w:r>
+          <w:r>
+            <w:rPr>
+              <w:rFonts w:hint="default"/>
+              <w:lang w:val="en-US" w:eastAsia="zh-CN"/>
+            </w:rPr>
+            <w:fldChar w:fldCharType="separate"/>
+          </w:r>
+          <w:r>
+            <w:rPr>
+              <w:rFonts w:hint="default"/>
+              <w:lang w:val="en-US" w:eastAsia="zh-CN"/>
+            </w:rPr>
+            <w:t>2.3</w:t>
+          </w:r>
+          <w:r>
+            <w:rPr>
+              <w:rFonts w:hint="eastAsia"/>
+              <w:lang w:val="en-US" w:eastAsia="zh-CN"/>
+            </w:rPr>
+            <w:t>摄像头捕获画面并实时显示在显示器上</w:t>
+          </w:r>
+          <w:r>
+            <w:tab/>
+          </w:r>
+          <w:r>
+            <w:fldChar w:fldCharType="begin"/>
+          </w:r>
+          <w:r>
+            <w:instrText xml:space="preserve"> PAGEREF _Toc493369118 \h </w:instrText>
+          </w:r>
+          <w:r>
+            <w:fldChar w:fldCharType="separate"/>
+          </w:r>
+          <w:r>
+            <w:t>6</w:t>
+          </w:r>
+          <w:r>
+            <w:fldChar w:fldCharType="end"/>
+          </w:r>
+          <w:r>
+            <w:rPr>
+              <w:rFonts w:hint="default"/>
+              <w:lang w:val="en-US" w:eastAsia="zh-CN"/>
+            </w:rPr>
+            <w:fldChar w:fldCharType="end"/>
+          </w:r>
+        </w:p>
+        <w:p>
+          <w:pPr>
+            <w:pStyle w:val="5"/>
+            <w:tabs>
+              <w:tab w:val="right" w:leader="dot" w:pos="8306"/>
+            </w:tabs>
+          </w:pPr>
+          <w:r>
+            <w:rPr>
+              <w:rFonts w:hint="default"/>
+              <w:lang w:val="en-US" w:eastAsia="zh-CN"/>
+            </w:rPr>
+            <w:fldChar w:fldCharType="begin"/>
+          </w:r>
+          <w:r>
+            <w:rPr>
+              <w:rFonts w:hint="default"/>
+              <w:lang w:val="en-US" w:eastAsia="zh-CN"/>
+            </w:rPr>
+            <w:instrText xml:space="preserve"> HYPERLINK \l _Toc620405159 </w:instrText>
+          </w:r>
+          <w:r>
+            <w:rPr>
+              <w:rFonts w:hint="default"/>
+              <w:lang w:val="en-US" w:eastAsia="zh-CN"/>
+            </w:rPr>
+            <w:fldChar w:fldCharType="separate"/>
+          </w:r>
+          <w:r>
+            <w:rPr>
+              <w:rFonts w:hint="default"/>
+              <w:lang w:val="en-US" w:eastAsia="zh-CN"/>
+            </w:rPr>
+            <w:t>2.4</w:t>
+          </w:r>
+          <w:r>
+            <w:rPr>
+              <w:rFonts w:hint="eastAsia"/>
+              <w:lang w:val="en-US" w:eastAsia="zh-CN"/>
+            </w:rPr>
+            <w:t>摄像头捕获画面并与去噪前画面拼接，实时显示在显示器上</w:t>
+          </w:r>
+          <w:r>
+            <w:tab/>
+          </w:r>
+          <w:r>
+            <w:fldChar w:fldCharType="begin"/>
+          </w:r>
+          <w:r>
+            <w:instrText xml:space="preserve"> PAGEREF _Toc620405159 \h </w:instrText>
+          </w:r>
+          <w:r>
+            <w:fldChar w:fldCharType="separate"/>
+          </w:r>
+          <w:r>
+            <w:t>7</w:t>
           </w:r>
           <w:r>
             <w:fldChar w:fldCharType="end"/>
@@ -227,6 +546,8 @@
             </w:rPr>
             <w:fldChar w:fldCharType="end"/>
           </w:r>
+          <w:bookmarkStart w:id="7" w:name="_GoBack"/>
+          <w:bookmarkEnd w:id="7"/>
         </w:p>
       </w:sdtContent>
     </w:sdt>
@@ -243,7 +564,7 @@
           <w:lang w:val="en-US" w:eastAsia="zh-CN"/>
         </w:rPr>
       </w:pPr>
-      <w:bookmarkStart w:id="1" w:name="_Toc30996"/>
+      <w:bookmarkStart w:id="1" w:name="_Toc916187331"/>
       <w:r>
         <w:rPr>
           <w:rFonts w:hint="eastAsia"/>
@@ -251,6 +572,7 @@
         </w:rPr>
         <w:t>用户切换与环境激活</w:t>
       </w:r>
+      <w:bookmarkEnd w:id="1"/>
     </w:p>
     <w:p>
       <w:pPr>
@@ -290,6 +612,7 @@
       <w:pPr>
         <w:widowControl w:val="0"/>
         <w:numPr>
+          <w:ilvl w:val="0"/>
           <w:numId w:val="0"/>
         </w:numPr>
         <w:jc w:val="both"/>
@@ -354,6 +677,7 @@
       <w:pPr>
         <w:widowControl w:val="0"/>
         <w:numPr>
+          <w:ilvl w:val="0"/>
           <w:numId w:val="0"/>
         </w:numPr>
         <w:jc w:val="both"/>
@@ -414,6 +738,7 @@
       <w:pPr>
         <w:widowControl w:val="0"/>
         <w:numPr>
+          <w:ilvl w:val="0"/>
           <w:numId w:val="0"/>
         </w:numPr>
         <w:jc w:val="both"/>
@@ -450,6 +775,7 @@
       <w:pPr>
         <w:widowControl w:val="0"/>
         <w:numPr>
+          <w:ilvl w:val="0"/>
           <w:numId w:val="0"/>
         </w:numPr>
         <w:bidi w:val="0"/>
@@ -595,6 +921,7 @@
       <w:pPr>
         <w:widowControl w:val="0"/>
         <w:numPr>
+          <w:ilvl w:val="0"/>
           <w:numId w:val="0"/>
         </w:numPr>
         <w:bidi w:val="0"/>
@@ -629,21 +956,15 @@
           <w:lang w:val="en-US" w:eastAsia="zh-CN"/>
         </w:rPr>
       </w:pPr>
-      <w:r>
-        <w:rPr>
-          <w:rFonts w:hint="eastAsia"/>
-          <w:lang w:val="en-US" w:eastAsia="zh-CN"/>
-        </w:rPr>
-        <w:t>去噪程序</w:t>
-      </w:r>
-      <w:bookmarkEnd w:id="1"/>
-      <w:r>
-        <w:rPr>
-          <w:rFonts w:hint="eastAsia"/>
-          <w:lang w:val="en-US" w:eastAsia="zh-CN"/>
-        </w:rPr>
-        <w:t>运行说明</w:t>
-      </w:r>
+      <w:bookmarkStart w:id="2" w:name="_Toc902723127"/>
+      <w:r>
+        <w:rPr>
+          <w:rFonts w:hint="eastAsia"/>
+          <w:lang w:val="en-US" w:eastAsia="zh-CN"/>
+        </w:rPr>
+        <w:t>去噪程序运行说明</w:t>
+      </w:r>
+      <w:bookmarkEnd w:id="2"/>
     </w:p>
     <w:p>
       <w:pPr>
@@ -654,6 +975,7 @@
           <w:lang w:val="en-US" w:eastAsia="zh-CN"/>
         </w:rPr>
       </w:pPr>
+      <w:bookmarkStart w:id="3" w:name="_Toc95629434"/>
       <w:r>
         <w:rPr>
           <w:rFonts w:hint="eastAsia"/>
@@ -661,6 +983,7 @@
         </w:rPr>
         <w:t>2.1 本地mp4视频运行说明</w:t>
       </w:r>
+      <w:bookmarkEnd w:id="3"/>
     </w:p>
     <w:p>
       <w:pPr>
@@ -910,7 +1233,7 @@
           </mc:Choice>
           <mc:Fallback>
             <w:pict>
-              <v:rect id="_x0000_s1026" o:spid="_x0000_s1026" o:spt="1" style="position:absolute;left:0pt;margin-left:89.85pt;margin-top:147.2pt;height:24.9pt;width:281.95pt;z-index:251659264;v-text-anchor:middle;mso-width-relative:page;mso-height-relative:page;" filled="f" stroked="t" coordsize="21600,21600" o:gfxdata="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">
+              <v:rect id="_x0000_s1026" o:spid="_x0000_s1026" o:spt="1" style="position:absolute;left:0pt;margin-left:89.85pt;margin-top:147.2pt;height:24.9pt;width:281.95pt;z-index:251659264;v-text-anchor:middle;mso-width-relative:page;mso-height-relative:page;" filled="f" stroked="t" coordsize="21600,21600" o:gfxdata="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">
                 <v:fill on="f" focussize="0,0"/>
                 <v:stroke weight="2.25pt" color="#FF0000 [2404]" miterlimit="8" joinstyle="miter"/>
                 <v:imagedata o:title=""/>
@@ -1257,6 +1580,7 @@
           <w:lang w:val="en-US" w:eastAsia="zh-CN"/>
         </w:rPr>
       </w:pPr>
+      <w:bookmarkStart w:id="4" w:name="_Toc926129282"/>
       <w:r>
         <w:rPr>
           <w:rFonts w:hint="eastAsia"/>
@@ -1264,6 +1588,7 @@
         </w:rPr>
         <w:t>2.2 摄像头捕获实时视频处理并保存到本地</w:t>
       </w:r>
+      <w:bookmarkEnd w:id="4"/>
     </w:p>
     <w:p>
       <w:pPr>
@@ -1544,15 +1869,23 @@
         <w:pStyle w:val="4"/>
         <w:numPr>
           <w:ilvl w:val="0"/>
-          <w:numId w:val="2"/>
+          <w:numId w:val="0"/>
         </w:numPr>
         <w:bidi w:val="0"/>
-        <w:ind w:left="0" w:leftChars="0" w:firstLine="0" w:firstLineChars="0"/>
-        <w:rPr>
-          <w:rFonts w:hint="default"/>
-          <w:lang w:val="en-US" w:eastAsia="zh-CN"/>
-        </w:rPr>
-      </w:pPr>
+        <w:ind w:leftChars="0"/>
+        <w:rPr>
+          <w:rFonts w:hint="default"/>
+          <w:lang w:val="en-US" w:eastAsia="zh-CN"/>
+        </w:rPr>
+      </w:pPr>
+      <w:bookmarkStart w:id="5" w:name="_Toc493369118"/>
+      <w:r>
+        <w:rPr>
+          <w:rFonts w:hint="default"/>
+          <w:lang w:val="en-US" w:eastAsia="zh-CN"/>
+        </w:rPr>
+        <w:t>2.3</w:t>
+      </w:r>
       <w:r>
         <w:rPr>
           <w:rFonts w:hint="eastAsia"/>
@@ -1560,6 +1893,7 @@
         </w:rPr>
         <w:t>摄像头捕获画面并实时显示在显示器上</w:t>
       </w:r>
+      <w:bookmarkEnd w:id="5"/>
     </w:p>
     <w:p>
       <w:pPr>
@@ -1736,22 +2070,235 @@
         </w:rPr>
         <w:t>按“q”和“ctrl+c”结束程序。</w:t>
       </w:r>
-      <w:bookmarkStart w:id="2" w:name="_GoBack"/>
-      <w:bookmarkEnd w:id="2"/>
-    </w:p>
-    <w:p>
-      <w:pPr>
-        <w:rPr>
-          <w:rFonts w:hint="default"/>
-          <w:lang w:val="en-US" w:eastAsia="zh-CN"/>
-        </w:rPr>
-      </w:pPr>
-      <w:r>
-        <w:rPr>
-          <w:rFonts w:hint="eastAsia"/>
-          <w:lang w:val="en-US" w:eastAsia="zh-CN"/>
-        </w:rPr>
-        <w:t>（ps：目前延迟略大，正在进行优化）</w:t>
+    </w:p>
+    <w:p>
+      <w:pPr>
+        <w:rPr>
+          <w:rFonts w:hint="default"/>
+          <w:lang w:val="en-US" w:eastAsia="zh-CN"/>
+        </w:rPr>
+      </w:pPr>
+      <w:r>
+        <w:rPr>
+          <w:rFonts w:hint="default"/>
+          <w:lang w:val="en-US" w:eastAsia="zh-CN"/>
+        </w:rPr>
+        <w:br w:type="page"/>
+      </w:r>
+    </w:p>
+    <w:p>
+      <w:pPr>
+        <w:pStyle w:val="4"/>
+        <w:numPr>
+          <w:ilvl w:val="0"/>
+          <w:numId w:val="0"/>
+        </w:numPr>
+        <w:bidi w:val="0"/>
+        <w:ind w:leftChars="0"/>
+        <w:rPr>
+          <w:rFonts w:hint="default"/>
+          <w:lang w:val="en-US" w:eastAsia="zh-CN"/>
+        </w:rPr>
+      </w:pPr>
+      <w:bookmarkStart w:id="6" w:name="_Toc620405159"/>
+      <w:r>
+        <w:rPr>
+          <w:rFonts w:hint="default"/>
+          <w:lang w:val="en-US" w:eastAsia="zh-CN"/>
+        </w:rPr>
+        <w:t>2.4</w:t>
+      </w:r>
+      <w:r>
+        <w:rPr>
+          <w:rFonts w:hint="eastAsia"/>
+          <w:lang w:val="en-US" w:eastAsia="zh-CN"/>
+        </w:rPr>
+        <w:t>摄像头捕获画面并与去噪前画面拼接，实时显示在显示器上</w:t>
+      </w:r>
+      <w:bookmarkEnd w:id="6"/>
+    </w:p>
+    <w:p>
+      <w:pPr>
+        <w:rPr>
+          <w:rFonts w:hint="eastAsia"/>
+          <w:lang w:val="en-US" w:eastAsia="zh-CN"/>
+        </w:rPr>
+      </w:pPr>
+      <w:r>
+        <w:rPr>
+          <w:rFonts w:hint="eastAsia"/>
+          <w:lang w:val="en-US" w:eastAsia="zh-CN"/>
+        </w:rPr>
+        <w:t>程序说明：该程序处理摄像头实时拍摄画面，并将去噪结果与处理前画面进行拼接后实时展示在显示器上。在根据“一. 用户切换与环境激活”激活好的终端中运行如下命令：</w:t>
+      </w:r>
+    </w:p>
+    <w:p>
+      <w:pPr>
+        <w:widowControl w:val="0"/>
+        <w:numPr>
+          <w:ilvl w:val="0"/>
+          <w:numId w:val="0"/>
+        </w:numPr>
+        <w:bidi w:val="0"/>
+        <w:jc w:val="left"/>
+        <w:rPr>
+          <w:rFonts w:hint="eastAsia" w:ascii="Arial" w:hAnsi="Arial" w:cs="Arial"/>
+          <w:color w:val="F2F2F2" w:themeColor="background1" w:themeShade="F2"/>
+          <w:sz w:val="20"/>
+          <w:szCs w:val="22"/>
+          <w:highlight w:val="darkGray"/>
+          <w:lang w:val="en-US" w:eastAsia="zh-CN"/>
+        </w:rPr>
+      </w:pPr>
+      <w:r>
+        <w:rPr>
+          <w:rFonts w:hint="eastAsia" w:ascii="Arial" w:hAnsi="Arial" w:cs="Arial"/>
+          <w:color w:val="F2F2F2" w:themeColor="background1" w:themeShade="F2"/>
+          <w:sz w:val="20"/>
+          <w:szCs w:val="22"/>
+          <w:highlight w:val="darkGray"/>
+          <w:lang w:val="en-US" w:eastAsia="zh-CN"/>
+        </w:rPr>
+        <w:t>python /home/firefly/Denoising-rk3588J/demo/inference_camera</w:t>
+      </w:r>
+      <w:r>
+        <w:rPr>
+          <w:rFonts w:hint="default" w:ascii="Arial" w:hAnsi="Arial" w:cs="Arial"/>
+          <w:color w:val="F2F2F2" w:themeColor="background1" w:themeShade="F2"/>
+          <w:sz w:val="20"/>
+          <w:szCs w:val="22"/>
+          <w:highlight w:val="darkGray"/>
+          <w:lang w:val="en-US" w:eastAsia="zh-CN"/>
+        </w:rPr>
+        <w:t>_cat</w:t>
+      </w:r>
+      <w:r>
+        <w:rPr>
+          <w:rFonts w:hint="eastAsia" w:ascii="Arial" w:hAnsi="Arial" w:cs="Arial"/>
+          <w:color w:val="F2F2F2" w:themeColor="background1" w:themeShade="F2"/>
+          <w:sz w:val="20"/>
+          <w:szCs w:val="22"/>
+          <w:highlight w:val="darkGray"/>
+          <w:lang w:val="en-US" w:eastAsia="zh-CN"/>
+        </w:rPr>
+        <w:t xml:space="preserve">.py </w:t>
+      </w:r>
+    </w:p>
+    <w:p>
+      <w:pPr>
+        <w:rPr>
+          <w:rFonts w:hint="default"/>
+          <w:lang w:val="en-US" w:eastAsia="zh-CN"/>
+        </w:rPr>
+      </w:pPr>
+      <w:r>
+        <w:rPr>
+          <w:rFonts w:hint="default"/>
+          <w:lang w:val="en-US" w:eastAsia="zh-CN"/>
+        </w:rPr>
+        <w:drawing>
+          <wp:inline distT="0" distB="0" distL="114300" distR="114300">
+            <wp:extent cx="4878070" cy="3656965"/>
+            <wp:effectExtent l="0" t="0" r="24130" b="635"/>
+            <wp:docPr id="1" name="图片 1" descr="4fd335d63f7f2dcdd78f0999872a31b3"/>
+            <wp:cNvGraphicFramePr>
+              <a:graphicFrameLocks xmlns:a="http://schemas.openxmlformats.org/drawingml/2006/main" noChangeAspect="1"/>
+            </wp:cNvGraphicFramePr>
+            <a:graphic xmlns:a="http://schemas.openxmlformats.org/drawingml/2006/main">
+              <a:graphicData uri="http://schemas.openxmlformats.org/drawingml/2006/picture">
+                <pic:pic xmlns:pic="http://schemas.openxmlformats.org/drawingml/2006/picture">
+                  <pic:nvPicPr>
+                    <pic:cNvPr id="1" name="图片 1" descr="4fd335d63f7f2dcdd78f0999872a31b3"/>
+                    <pic:cNvPicPr>
+                      <a:picLocks noChangeAspect="1"/>
+                    </pic:cNvPicPr>
+                  </pic:nvPicPr>
+                  <pic:blipFill>
+                    <a:blip r:embed="rId16"/>
+                    <a:stretch>
+                      <a:fillRect/>
+                    </a:stretch>
+                  </pic:blipFill>
+                  <pic:spPr>
+                    <a:xfrm>
+                      <a:off x="0" y="0"/>
+                      <a:ext cx="4878070" cy="3656965"/>
+                    </a:xfrm>
+                    <a:prstGeom prst="rect">
+                      <a:avLst/>
+                    </a:prstGeom>
+                  </pic:spPr>
+                </pic:pic>
+              </a:graphicData>
+            </a:graphic>
+          </wp:inline>
+        </w:drawing>
+      </w:r>
+    </w:p>
+    <w:p>
+      <w:pPr>
+        <w:rPr>
+          <w:rFonts w:hint="eastAsia"/>
+          <w:lang w:val="en-US" w:eastAsia="zh-CN"/>
+        </w:rPr>
+      </w:pPr>
+      <w:r>
+        <w:rPr>
+          <w:rFonts w:hint="eastAsia"/>
+          <w:lang w:val="en-US" w:eastAsia="zh-CN"/>
+        </w:rPr>
+        <w:t>弹出窗口展示实时处理画面（左侧为处理前图像，右侧为处理后图像）：</w:t>
+      </w:r>
+    </w:p>
+    <w:p>
+      <w:pPr>
+        <w:rPr>
+          <w:rFonts w:hint="default"/>
+          <w:lang w:val="en-US" w:eastAsia="zh-CN"/>
+        </w:rPr>
+      </w:pPr>
+      <w:r>
+        <w:rPr>
+          <w:rFonts w:hint="default"/>
+          <w:lang w:val="en-US" w:eastAsia="zh-CN"/>
+        </w:rPr>
+        <w:drawing>
+          <wp:inline distT="0" distB="0" distL="114300" distR="114300">
+            <wp:extent cx="4942840" cy="2745740"/>
+            <wp:effectExtent l="0" t="0" r="10160" b="22860"/>
+            <wp:docPr id="7" name="图片 7" descr="ff7e6d02f955e93c6d7390af697ced52"/>
+            <wp:cNvGraphicFramePr>
+              <a:graphicFrameLocks xmlns:a="http://schemas.openxmlformats.org/drawingml/2006/main" noChangeAspect="1"/>
+            </wp:cNvGraphicFramePr>
+            <a:graphic xmlns:a="http://schemas.openxmlformats.org/drawingml/2006/main">
+              <a:graphicData uri="http://schemas.openxmlformats.org/drawingml/2006/picture">
+                <pic:pic xmlns:pic="http://schemas.openxmlformats.org/drawingml/2006/picture">
+                  <pic:nvPicPr>
+                    <pic:cNvPr id="7" name="图片 7" descr="ff7e6d02f955e93c6d7390af697ced52"/>
+                    <pic:cNvPicPr>
+                      <a:picLocks noChangeAspect="1"/>
+                    </pic:cNvPicPr>
+                  </pic:nvPicPr>
+                  <pic:blipFill>
+                    <a:blip r:embed="rId17"/>
+                    <a:stretch>
+                      <a:fillRect/>
+                    </a:stretch>
+                  </pic:blipFill>
+                  <pic:spPr>
+                    <a:xfrm>
+                      <a:off x="0" y="0"/>
+                      <a:ext cx="4942840" cy="2745740"/>
+                    </a:xfrm>
+                    <a:prstGeom prst="rect">
+                      <a:avLst/>
+                    </a:prstGeom>
+                  </pic:spPr>
+                </pic:pic>
+              </a:graphicData>
+            </a:graphic>
+          </wp:inline>
+        </w:drawing>
       </w:r>
     </w:p>
     <w:sectPr>
@@ -2133,12 +2680,12 @@
       <w:sz w:val="32"/>
     </w:rPr>
   </w:style>
-  <w:style w:type="character" w:default="1" w:styleId="8">
+  <w:style w:type="character" w:default="1" w:styleId="9">
     <w:name w:val="Default Paragraph Font"/>
     <w:semiHidden/>
     <w:uiPriority w:val="0"/>
   </w:style>
-  <w:style w:type="table" w:default="1" w:styleId="7">
+  <w:style w:type="table" w:default="1" w:styleId="8">
     <w:name w:val="Normal Table"/>
     <w:semiHidden/>
     <w:qFormat/>
@@ -2153,12 +2700,21 @@
     </w:tblPr>
   </w:style>
   <w:style w:type="paragraph" w:styleId="5">
+    <w:name w:val="toc 3"/>
+    <w:basedOn w:val="1"/>
+    <w:next w:val="1"/>
+    <w:uiPriority w:val="0"/>
+    <w:pPr>
+      <w:ind w:left="840" w:leftChars="400"/>
+    </w:pPr>
+  </w:style>
+  <w:style w:type="paragraph" w:styleId="6">
     <w:name w:val="toc 1"/>
     <w:basedOn w:val="1"/>
     <w:next w:val="1"/>
     <w:uiPriority w:val="0"/>
   </w:style>
-  <w:style w:type="paragraph" w:styleId="6">
+  <w:style w:type="paragraph" w:styleId="7">
     <w:name w:val="toc 2"/>
     <w:basedOn w:val="1"/>
     <w:next w:val="1"/>

</xml_diff>